<commit_message>
liens et contenu pages images et numerique
</commit_message>
<xml_diff>
--- a/assets/pdf/Images/5.3 Images Avant-Après/5.3 Images Avant-Après.docx
+++ b/assets/pdf/Images/5.3 Images Avant-Après/5.3 Images Avant-Après.docx
@@ -1,6 +1,6 @@
 
 <file path=word/document.xml><?xml version="1.0" encoding="utf-8"?>
-<w:document xmlns:wpc="http://schemas.microsoft.com/office/word/2010/wordprocessingCanvas" xmlns:cx="http://schemas.microsoft.com/office/drawing/2014/chartex" xmlns:cx1="http://schemas.microsoft.com/office/drawing/2015/9/8/chartex" xmlns:cx2="http://schemas.microsoft.com/office/drawing/2015/10/21/chartex" xmlns:cx3="http://schemas.microsoft.com/office/drawing/2016/5/9/chartex" xmlns:cx4="http://schemas.microsoft.com/office/drawing/2016/5/10/chartex" xmlns:cx5="http://schemas.microsoft.com/office/drawing/2016/5/11/chartex" xmlns:cx6="http://schemas.microsoft.com/office/drawing/2016/5/12/chartex" xmlns:cx7="http://schemas.microsoft.com/office/drawing/2016/5/13/chartex" xmlns:cx8="http://schemas.microsoft.com/office/drawing/2016/5/14/chartex" xmlns:mc="http://schemas.openxmlformats.org/markup-compatibility/2006" xmlns:aink="http://schemas.microsoft.com/office/drawing/2016/ink" xmlns:am3d="http://schemas.microsoft.com/office/drawing/2017/model3d" xmlns:o="urn:schemas-microsoft-com:office:office" xmlns:r="http://schemas.openxmlformats.org/officeDocument/2006/relationships" xmlns:m="http://schemas.openxmlformats.org/officeDocument/2006/math" xmlns:v="urn:schemas-microsoft-com:vml" xmlns:wp14="http://schemas.microsoft.com/office/word/2010/wordprocessingDrawing" xmlns:wp="http://schemas.openxmlformats.org/drawingml/2006/wordprocessingDrawing" xmlns:w10="urn:schemas-microsoft-com:office:word" xmlns:w="http://schemas.openxmlformats.org/wordprocessingml/2006/main" xmlns:w14="http://schemas.microsoft.com/office/word/2010/wordml" xmlns:w15="http://schemas.microsoft.com/office/word/2012/wordml" xmlns:w16cid="http://schemas.microsoft.com/office/word/2016/wordml/cid" xmlns:w16se="http://schemas.microsoft.com/office/word/2015/wordml/symex" xmlns:wpg="http://schemas.microsoft.com/office/word/2010/wordprocessingGroup" xmlns:wpi="http://schemas.microsoft.com/office/word/2010/wordprocessingInk" xmlns:wne="http://schemas.microsoft.com/office/word/2006/wordml" xmlns:wps="http://schemas.microsoft.com/office/word/2010/wordprocessingShape" mc:Ignorable="w14 w15 w16se w16cid wp14">
+<w:document xmlns:wpc="http://schemas.microsoft.com/office/word/2010/wordprocessingCanvas" xmlns:mc="http://schemas.openxmlformats.org/markup-compatibility/2006" xmlns:o="urn:schemas-microsoft-com:office:office" xmlns:r="http://schemas.openxmlformats.org/officeDocument/2006/relationships" xmlns:m="http://schemas.openxmlformats.org/officeDocument/2006/math" xmlns:v="urn:schemas-microsoft-com:vml" xmlns:wp14="http://schemas.microsoft.com/office/word/2010/wordprocessingDrawing" xmlns:wp="http://schemas.openxmlformats.org/drawingml/2006/wordprocessingDrawing" xmlns:w10="urn:schemas-microsoft-com:office:word" xmlns:w="http://schemas.openxmlformats.org/wordprocessingml/2006/main" xmlns:w14="http://schemas.microsoft.com/office/word/2010/wordml" xmlns:w15="http://schemas.microsoft.com/office/word/2012/wordml" xmlns:wpg="http://schemas.microsoft.com/office/word/2010/wordprocessingGroup" xmlns:wpi="http://schemas.microsoft.com/office/word/2010/wordprocessingInk" xmlns:wne="http://schemas.microsoft.com/office/word/2006/wordml" xmlns:wps="http://schemas.microsoft.com/office/word/2010/wordprocessingShape" mc:Ignorable="w14 w15 wp14">
   <w:body>
     <w:p>
       <w:pPr>
@@ -18,6 +18,7 @@
           <w:noProof/>
           <w:sz w:val="20"/>
           <w:szCs w:val="20"/>
+          <w:lang w:val="en-CA" w:eastAsia="en-CA"/>
         </w:rPr>
         <w:drawing>
           <wp:anchor distT="0" distB="0" distL="114300" distR="114300" simplePos="0" relativeHeight="251674624" behindDoc="0" locked="0" layoutInCell="1" allowOverlap="1" wp14:anchorId="0946E58C" wp14:editId="7FE0D118">
@@ -348,7 +349,7 @@
     </w:p>
     <w:p>
       <w:pPr>
-        <w:pStyle w:val="Paragraphedeliste"/>
+        <w:pStyle w:val="ListParagraph"/>
         <w:numPr>
           <w:ilvl w:val="0"/>
           <w:numId w:val="2"/>
@@ -411,7 +412,7 @@
     </w:p>
     <w:p>
       <w:pPr>
-        <w:pStyle w:val="Paragraphedeliste"/>
+        <w:pStyle w:val="ListParagraph"/>
         <w:numPr>
           <w:ilvl w:val="0"/>
           <w:numId w:val="2"/>
@@ -458,7 +459,7 @@
     </w:p>
     <w:tbl>
       <w:tblPr>
-        <w:tblStyle w:val="Grilledutableau"/>
+        <w:tblStyle w:val="TableGrid"/>
         <w:tblW w:w="17316" w:type="dxa"/>
         <w:jc w:val="center"/>
         <w:tblLayout w:type="fixed"/>
@@ -633,6 +634,7 @@
               <w:rPr>
                 <w:rFonts w:ascii="Arial" w:hAnsi="Arial" w:cs="Arial"/>
                 <w:noProof/>
+                <w:lang w:val="en-CA" w:eastAsia="en-CA"/>
               </w:rPr>
               <w:drawing>
                 <wp:inline distT="0" distB="0" distL="0" distR="0" wp14:anchorId="72042A3D" wp14:editId="0A910C57">
@@ -751,6 +753,7 @@
               <w:rPr>
                 <w:rFonts w:ascii="Arial" w:hAnsi="Arial" w:cs="Arial"/>
                 <w:noProof/>
+                <w:lang w:val="en-CA" w:eastAsia="en-CA"/>
               </w:rPr>
               <w:drawing>
                 <wp:anchor distT="0" distB="0" distL="114300" distR="114300" simplePos="0" relativeHeight="251684864" behindDoc="0" locked="0" layoutInCell="1" allowOverlap="1" wp14:anchorId="370C4303" wp14:editId="5AD08BD1">
@@ -850,21 +853,9 @@
             <w:hyperlink r:id="rId10" w:history="1">
               <w:r>
                 <w:rPr>
-                  <w:rStyle w:val="Lienhypertexte"/>
+                  <w:rStyle w:val="Hyperlink"/>
                 </w:rPr>
-                <w:t>https://www.santepubliquefr</w:t>
-              </w:r>
-              <w:r>
-                <w:rPr>
-                  <w:rStyle w:val="Lienhypertexte"/>
-                </w:rPr>
-                <w:t>a</w:t>
-              </w:r>
-              <w:r>
-                <w:rPr>
-                  <w:rStyle w:val="Lienhypertexte"/>
-                </w:rPr>
-                <w:t>nce.fr/determinants-de-sante/climat/fortes-chaleurs-canicule/documents/depliant-flyer/canicule-fortes-chaleurs.-adoptez-les-bons-reflexes</w:t>
+                <w:t>https://www.santepubliquefrance.fr/determinants-de-sante/climat/fortes-chaleurs-canicule/documents/depliant-flyer/canicule-fortes-chaleurs.-adoptez-les-bons-reflexes</w:t>
               </w:r>
             </w:hyperlink>
           </w:p>
@@ -916,12 +907,15 @@
               <w:rPr>
                 <w:rFonts w:ascii="Arial" w:hAnsi="Arial" w:cs="Arial"/>
                 <w:noProof/>
+                <w:lang w:val="en-CA" w:eastAsia="en-CA"/>
               </w:rPr>
               <w:drawing>
-                <wp:inline distT="0" distB="0" distL="0" distR="0" wp14:anchorId="6C8AD008" wp14:editId="245BB3E6">
+                <wp:inline distT="0" distB="0" distL="0" distR="0" wp14:anchorId="6C8AD008" wp14:editId="17CBDA95">
                   <wp:extent cx="476250" cy="476250"/>
                   <wp:effectExtent l="0" t="0" r="0" b="0"/>
-                  <wp:docPr id="8" name="Image 8"/>
+                  <wp:docPr id="8" name="Image 8">
+                    <a:hlinkClick xmlns:a="http://schemas.openxmlformats.org/drawingml/2006/main" r:id="rId11"/>
+                  </wp:docPr>
                   <wp:cNvGraphicFramePr>
                     <a:graphicFrameLocks xmlns:a="http://schemas.openxmlformats.org/drawingml/2006/main" noChangeAspect="1"/>
                   </wp:cNvGraphicFramePr>
@@ -935,7 +929,7 @@
                           </pic:cNvPicPr>
                         </pic:nvPicPr>
                         <pic:blipFill>
-                          <a:blip r:embed="rId11">
+                          <a:blip r:embed="rId12">
                             <a:extLst>
                               <a:ext uri="{28A0092B-C50C-407E-A947-70E740481C1C}">
                                 <a14:useLocalDpi xmlns:a14="http://schemas.microsoft.com/office/drawing/2010/main" val="0"/>
@@ -1004,12 +998,15 @@
               <w:rPr>
                 <w:rFonts w:ascii="Arial" w:hAnsi="Arial" w:cs="Arial"/>
                 <w:noProof/>
+                <w:lang w:val="en-CA" w:eastAsia="en-CA"/>
               </w:rPr>
               <w:drawing>
-                <wp:inline distT="0" distB="0" distL="0" distR="0" wp14:anchorId="1615EBB4" wp14:editId="62001707">
+                <wp:inline distT="0" distB="0" distL="0" distR="0" wp14:anchorId="1615EBB4" wp14:editId="028D387C">
                   <wp:extent cx="476250" cy="476250"/>
                   <wp:effectExtent l="0" t="0" r="0" b="0"/>
-                  <wp:docPr id="9" name="Image 9"/>
+                  <wp:docPr id="9" name="Image 9">
+                    <a:hlinkClick xmlns:a="http://schemas.openxmlformats.org/drawingml/2006/main" r:id="rId13"/>
+                  </wp:docPr>
                   <wp:cNvGraphicFramePr>
                     <a:graphicFrameLocks xmlns:a="http://schemas.openxmlformats.org/drawingml/2006/main" noChangeAspect="1"/>
                   </wp:cNvGraphicFramePr>
@@ -1023,7 +1020,7 @@
                           </pic:cNvPicPr>
                         </pic:nvPicPr>
                         <pic:blipFill>
-                          <a:blip r:embed="rId11">
+                          <a:blip r:embed="rId12">
                             <a:extLst>
                               <a:ext uri="{28A0092B-C50C-407E-A947-70E740481C1C}">
                                 <a14:useLocalDpi xmlns:a14="http://schemas.microsoft.com/office/drawing/2010/main" val="0"/>
@@ -1133,6 +1130,7 @@
               <w:rPr>
                 <w:rFonts w:ascii="Arial" w:hAnsi="Arial" w:cs="Arial"/>
                 <w:noProof/>
+                <w:lang w:val="en-CA" w:eastAsia="en-CA"/>
               </w:rPr>
               <w:drawing>
                 <wp:anchor distT="0" distB="0" distL="114300" distR="114300" simplePos="0" relativeHeight="251682816" behindDoc="0" locked="0" layoutInCell="1" allowOverlap="1" wp14:anchorId="1B4B2B25" wp14:editId="627E20C4">
@@ -1160,7 +1158,7 @@
                           </pic:cNvPicPr>
                         </pic:nvPicPr>
                         <pic:blipFill>
-                          <a:blip r:embed="rId12">
+                          <a:blip r:embed="rId14">
                             <a:extLst>
                               <a:ext uri="{28A0092B-C50C-407E-A947-70E740481C1C}">
                                 <a14:useLocalDpi xmlns:a14="http://schemas.microsoft.com/office/drawing/2010/main" val="0"/>
@@ -1270,6 +1268,7 @@
               <w:rPr>
                 <w:rFonts w:ascii="Arial" w:hAnsi="Arial" w:cs="Arial"/>
                 <w:noProof/>
+                <w:lang w:val="en-CA" w:eastAsia="en-CA"/>
               </w:rPr>
               <w:drawing>
                 <wp:anchor distT="0" distB="0" distL="114300" distR="114300" simplePos="0" relativeHeight="251678720" behindDoc="0" locked="0" layoutInCell="1" allowOverlap="1" wp14:anchorId="45BC0F8D" wp14:editId="78F8B383">
@@ -1297,7 +1296,7 @@
                           </pic:cNvPicPr>
                         </pic:nvPicPr>
                         <pic:blipFill rotWithShape="1">
-                          <a:blip r:embed="rId13">
+                          <a:blip r:embed="rId15">
                             <a:extLst>
                               <a:ext uri="{28A0092B-C50C-407E-A947-70E740481C1C}">
                                 <a14:useLocalDpi xmlns:a14="http://schemas.microsoft.com/office/drawing/2010/main" val="0"/>
@@ -1412,6 +1411,7 @@
               <w:rPr>
                 <w:rFonts w:ascii="Arial" w:hAnsi="Arial" w:cs="Arial"/>
                 <w:noProof/>
+                <w:lang w:val="en-CA" w:eastAsia="en-CA"/>
               </w:rPr>
               <w:drawing>
                 <wp:anchor distT="0" distB="0" distL="114300" distR="114300" simplePos="0" relativeHeight="251680768" behindDoc="0" locked="0" layoutInCell="1" allowOverlap="1" wp14:anchorId="643237FA" wp14:editId="2FAC939E">
@@ -1439,7 +1439,7 @@
                           </pic:cNvPicPr>
                         </pic:nvPicPr>
                         <pic:blipFill rotWithShape="1">
-                          <a:blip r:embed="rId14">
+                          <a:blip r:embed="rId16">
                             <a:extLst>
                               <a:ext uri="{28A0092B-C50C-407E-A947-70E740481C1C}">
                                 <a14:useLocalDpi xmlns:a14="http://schemas.microsoft.com/office/drawing/2010/main" val="0"/>
@@ -1550,6 +1550,7 @@
                 <w:b/>
                 <w:bCs/>
                 <w:noProof/>
+                <w:lang w:val="en-CA" w:eastAsia="en-CA"/>
               </w:rPr>
               <w:drawing>
                 <wp:anchor distT="0" distB="0" distL="114300" distR="114300" simplePos="0" relativeHeight="251676672" behindDoc="0" locked="0" layoutInCell="1" allowOverlap="1" wp14:anchorId="63DF5E1E" wp14:editId="43B02166">
@@ -1577,7 +1578,7 @@
                           </pic:cNvPicPr>
                         </pic:nvPicPr>
                         <pic:blipFill>
-                          <a:blip r:embed="rId15" cstate="print">
+                          <a:blip r:embed="rId17" cstate="print">
                             <a:extLst>
                               <a:ext uri="{28A0092B-C50C-407E-A947-70E740481C1C}">
                                 <a14:useLocalDpi xmlns:a14="http://schemas.microsoft.com/office/drawing/2010/main" val="0"/>
@@ -1686,10 +1687,10 @@
                 <w:rFonts w:ascii="Arial" w:hAnsi="Arial" w:cs="Arial"/>
               </w:rPr>
             </w:pPr>
-            <w:hyperlink r:id="rId16" w:history="1">
+            <w:hyperlink r:id="rId18" w:history="1">
               <w:r>
                 <w:rPr>
-                  <w:rStyle w:val="Lienhypertexte"/>
+                  <w:rStyle w:val="Hyperlink"/>
                   <w:rFonts w:ascii="Arial" w:hAnsi="Arial" w:cs="Arial"/>
                 </w:rPr>
                 <w:t>https://journals.library.ualberta.ca/langandlit/index.php/langandlit/article/view/29387/21379</w:t>
@@ -1714,6 +1715,7 @@
               <w:rPr>
                 <w:rFonts w:ascii="Arial" w:hAnsi="Arial" w:cs="Arial"/>
                 <w:noProof/>
+                <w:lang w:val="en-CA" w:eastAsia="en-CA"/>
               </w:rPr>
               <w:drawing>
                 <wp:anchor distT="0" distB="0" distL="114300" distR="114300" simplePos="0" relativeHeight="251683840" behindDoc="0" locked="0" layoutInCell="1" allowOverlap="1" wp14:anchorId="5893E75E" wp14:editId="4C227789">
@@ -1741,7 +1743,7 @@
                           </pic:cNvPicPr>
                         </pic:nvPicPr>
                         <pic:blipFill>
-                          <a:blip r:embed="rId17">
+                          <a:blip r:embed="rId19">
                             <a:extLst>
                               <a:ext uri="{28A0092B-C50C-407E-A947-70E740481C1C}">
                                 <a14:useLocalDpi xmlns:a14="http://schemas.microsoft.com/office/drawing/2010/main" val="0"/>
@@ -1845,6 +1847,7 @@
               <w:rPr>
                 <w:rFonts w:ascii="Arial" w:hAnsi="Arial" w:cs="Arial"/>
                 <w:noProof/>
+                <w:lang w:val="en-CA" w:eastAsia="en-CA"/>
               </w:rPr>
               <w:drawing>
                 <wp:anchor distT="0" distB="0" distL="114300" distR="114300" simplePos="0" relativeHeight="251679744" behindDoc="0" locked="0" layoutInCell="1" allowOverlap="1" wp14:anchorId="3602870B" wp14:editId="4BFC3E3D">
@@ -1872,7 +1875,7 @@
                           </pic:cNvPicPr>
                         </pic:nvPicPr>
                         <pic:blipFill rotWithShape="1">
-                          <a:blip r:embed="rId13">
+                          <a:blip r:embed="rId15">
                             <a:extLst>
                               <a:ext uri="{28A0092B-C50C-407E-A947-70E740481C1C}">
                                 <a14:useLocalDpi xmlns:a14="http://schemas.microsoft.com/office/drawing/2010/main" val="0"/>
@@ -1988,6 +1991,7 @@
               <w:rPr>
                 <w:rFonts w:ascii="Arial" w:hAnsi="Arial" w:cs="Arial"/>
                 <w:noProof/>
+                <w:lang w:val="en-CA" w:eastAsia="en-CA"/>
               </w:rPr>
               <w:drawing>
                 <wp:anchor distT="0" distB="0" distL="114300" distR="114300" simplePos="0" relativeHeight="251681792" behindDoc="0" locked="0" layoutInCell="1" allowOverlap="1" wp14:anchorId="41302330" wp14:editId="762E989C">
@@ -2015,7 +2019,7 @@
                           </pic:cNvPicPr>
                         </pic:nvPicPr>
                         <pic:blipFill rotWithShape="1">
-                          <a:blip r:embed="rId14">
+                          <a:blip r:embed="rId16">
                             <a:extLst>
                               <a:ext uri="{28A0092B-C50C-407E-A947-70E740481C1C}">
                                 <a14:useLocalDpi xmlns:a14="http://schemas.microsoft.com/office/drawing/2010/main" val="0"/>
@@ -2097,6 +2101,7 @@
                 <w:b/>
                 <w:bCs/>
                 <w:noProof/>
+                <w:lang w:val="en-CA" w:eastAsia="en-CA"/>
               </w:rPr>
               <w:drawing>
                 <wp:anchor distT="0" distB="0" distL="114300" distR="114300" simplePos="0" relativeHeight="251677696" behindDoc="0" locked="0" layoutInCell="1" allowOverlap="1" wp14:anchorId="190EB511" wp14:editId="3DC6425A">
@@ -2124,7 +2129,7 @@
                           </pic:cNvPicPr>
                         </pic:nvPicPr>
                         <pic:blipFill>
-                          <a:blip r:embed="rId18" cstate="print">
+                          <a:blip r:embed="rId20" cstate="print">
                             <a:extLst>
                               <a:ext uri="{28A0092B-C50C-407E-A947-70E740481C1C}">
                                 <a14:useLocalDpi xmlns:a14="http://schemas.microsoft.com/office/drawing/2010/main" val="0"/>
@@ -2171,27 +2176,13 @@
                 <w:noProof/>
               </w:rPr>
             </w:pPr>
-            <w:hyperlink r:id="rId19" w:history="1">
+            <w:hyperlink r:id="rId21" w:history="1">
               <w:r>
                 <w:rPr>
-                  <w:rStyle w:val="Lienhypertexte"/>
+                  <w:rStyle w:val="Hyperlink"/>
                   <w:rFonts w:ascii="Arial" w:hAnsi="Arial" w:cs="Arial"/>
                 </w:rPr>
-                <w:t>https://journ</w:t>
-              </w:r>
-              <w:r>
-                <w:rPr>
-                  <w:rStyle w:val="Lienhypertexte"/>
-                  <w:rFonts w:ascii="Arial" w:hAnsi="Arial" w:cs="Arial"/>
-                </w:rPr>
-                <w:t>a</w:t>
-              </w:r>
-              <w:r>
-                <w:rPr>
-                  <w:rStyle w:val="Lienhypertexte"/>
-                  <w:rFonts w:ascii="Arial" w:hAnsi="Arial" w:cs="Arial"/>
-                </w:rPr>
-                <w:t>ls.library.ualberta.ca/langandlit/index.php/langandlit/article/view/29387/21379</w:t>
+                <w:t>https://journals.library.ualberta.ca/langandlit/index.php/langandlit/article/view/29387/21379</w:t>
               </w:r>
             </w:hyperlink>
           </w:p>
@@ -2240,16 +2231,20 @@
                 <w:noProof/>
               </w:rPr>
             </w:pPr>
+            <w:bookmarkStart w:id="0" w:name="_GoBack"/>
             <w:r>
               <w:rPr>
                 <w:rFonts w:ascii="Arial" w:hAnsi="Arial" w:cs="Arial"/>
                 <w:noProof/>
+                <w:lang w:val="en-CA" w:eastAsia="en-CA"/>
               </w:rPr>
               <w:drawing>
-                <wp:inline distT="0" distB="0" distL="0" distR="0" wp14:anchorId="3D81AAEC" wp14:editId="3286EA97">
+                <wp:inline distT="0" distB="0" distL="0" distR="0" wp14:anchorId="3D81AAEC" wp14:editId="7EBCA2EB">
                   <wp:extent cx="476250" cy="476250"/>
                   <wp:effectExtent l="0" t="0" r="0" b="0"/>
-                  <wp:docPr id="11" name="Image 11"/>
+                  <wp:docPr id="11" name="Image 11">
+                    <a:hlinkClick xmlns:a="http://schemas.openxmlformats.org/drawingml/2006/main" r:id="rId22"/>
+                  </wp:docPr>
                   <wp:cNvGraphicFramePr>
                     <a:graphicFrameLocks xmlns:a="http://schemas.openxmlformats.org/drawingml/2006/main" noChangeAspect="1"/>
                   </wp:cNvGraphicFramePr>
@@ -2263,7 +2258,7 @@
                           </pic:cNvPicPr>
                         </pic:nvPicPr>
                         <pic:blipFill>
-                          <a:blip r:embed="rId11">
+                          <a:blip r:embed="rId12">
                             <a:extLst>
                               <a:ext uri="{28A0092B-C50C-407E-A947-70E740481C1C}">
                                 <a14:useLocalDpi xmlns:a14="http://schemas.microsoft.com/office/drawing/2010/main" val="0"/>
@@ -2294,6 +2289,7 @@
                 </wp:inline>
               </w:drawing>
             </w:r>
+            <w:bookmarkEnd w:id="0"/>
           </w:p>
           <w:p>
             <w:pPr>
@@ -2312,8 +2308,6 @@
             </w:pPr>
           </w:p>
         </w:tc>
-        <w:bookmarkStart w:id="0" w:name="_GoBack"/>
-        <w:bookmarkEnd w:id="0"/>
       </w:tr>
     </w:tbl>
     <w:p>
@@ -2324,7 +2318,7 @@
       </w:pPr>
     </w:p>
     <w:sectPr>
-      <w:footerReference w:type="default" r:id="rId20"/>
+      <w:footerReference w:type="default" r:id="rId23"/>
       <w:pgSz w:w="20160" w:h="12240" w:orient="landscape" w:code="5"/>
       <w:pgMar w:top="709" w:right="1417" w:bottom="993" w:left="1417" w:header="708" w:footer="708" w:gutter="0"/>
       <w:cols w:space="708"/>
@@ -2335,7 +2329,7 @@
 </file>
 
 <file path=word/endnotes.xml><?xml version="1.0" encoding="utf-8"?>
-<w:endnotes xmlns:wpc="http://schemas.microsoft.com/office/word/2010/wordprocessingCanvas" xmlns:cx="http://schemas.microsoft.com/office/drawing/2014/chartex" xmlns:cx1="http://schemas.microsoft.com/office/drawing/2015/9/8/chartex" xmlns:cx2="http://schemas.microsoft.com/office/drawing/2015/10/21/chartex" xmlns:cx3="http://schemas.microsoft.com/office/drawing/2016/5/9/chartex" xmlns:cx4="http://schemas.microsoft.com/office/drawing/2016/5/10/chartex" xmlns:cx5="http://schemas.microsoft.com/office/drawing/2016/5/11/chartex" xmlns:cx6="http://schemas.microsoft.com/office/drawing/2016/5/12/chartex" xmlns:cx7="http://schemas.microsoft.com/office/drawing/2016/5/13/chartex" xmlns:cx8="http://schemas.microsoft.com/office/drawing/2016/5/14/chartex" xmlns:mc="http://schemas.openxmlformats.org/markup-compatibility/2006" xmlns:aink="http://schemas.microsoft.com/office/drawing/2016/ink" xmlns:am3d="http://schemas.microsoft.com/office/drawing/2017/model3d" xmlns:o="urn:schemas-microsoft-com:office:office" xmlns:r="http://schemas.openxmlformats.org/officeDocument/2006/relationships" xmlns:m="http://schemas.openxmlformats.org/officeDocument/2006/math" xmlns:v="urn:schemas-microsoft-com:vml" xmlns:wp14="http://schemas.microsoft.com/office/word/2010/wordprocessingDrawing" xmlns:wp="http://schemas.openxmlformats.org/drawingml/2006/wordprocessingDrawing" xmlns:w10="urn:schemas-microsoft-com:office:word" xmlns:w="http://schemas.openxmlformats.org/wordprocessingml/2006/main" xmlns:w14="http://schemas.microsoft.com/office/word/2010/wordml" xmlns:w15="http://schemas.microsoft.com/office/word/2012/wordml" xmlns:w16cid="http://schemas.microsoft.com/office/word/2016/wordml/cid" xmlns:w16se="http://schemas.microsoft.com/office/word/2015/wordml/symex" xmlns:wpg="http://schemas.microsoft.com/office/word/2010/wordprocessingGroup" xmlns:wpi="http://schemas.microsoft.com/office/word/2010/wordprocessingInk" xmlns:wne="http://schemas.microsoft.com/office/word/2006/wordml" xmlns:wps="http://schemas.microsoft.com/office/word/2010/wordprocessingShape" mc:Ignorable="w14 w15 w16se w16cid wp14">
+<w:endnotes xmlns:wpc="http://schemas.microsoft.com/office/word/2010/wordprocessingCanvas" xmlns:mc="http://schemas.openxmlformats.org/markup-compatibility/2006" xmlns:o="urn:schemas-microsoft-com:office:office" xmlns:r="http://schemas.openxmlformats.org/officeDocument/2006/relationships" xmlns:m="http://schemas.openxmlformats.org/officeDocument/2006/math" xmlns:v="urn:schemas-microsoft-com:vml" xmlns:wp14="http://schemas.microsoft.com/office/word/2010/wordprocessingDrawing" xmlns:wp="http://schemas.openxmlformats.org/drawingml/2006/wordprocessingDrawing" xmlns:w10="urn:schemas-microsoft-com:office:word" xmlns:w="http://schemas.openxmlformats.org/wordprocessingml/2006/main" xmlns:w14="http://schemas.microsoft.com/office/word/2010/wordml" xmlns:w15="http://schemas.microsoft.com/office/word/2012/wordml" xmlns:wpg="http://schemas.microsoft.com/office/word/2010/wordprocessingGroup" xmlns:wpi="http://schemas.microsoft.com/office/word/2010/wordprocessingInk" xmlns:wne="http://schemas.microsoft.com/office/word/2006/wordml" xmlns:wps="http://schemas.microsoft.com/office/word/2010/wordprocessingShape" mc:Ignorable="w14 w15 wp14">
   <w:endnote w:type="separator" w:id="-1">
     <w:p>
       <w:pPr>
@@ -2360,10 +2354,10 @@
 </file>
 
 <file path=word/footer1.xml><?xml version="1.0" encoding="utf-8"?>
-<w:ftr xmlns:wpc="http://schemas.microsoft.com/office/word/2010/wordprocessingCanvas" xmlns:cx="http://schemas.microsoft.com/office/drawing/2014/chartex" xmlns:cx1="http://schemas.microsoft.com/office/drawing/2015/9/8/chartex" xmlns:cx2="http://schemas.microsoft.com/office/drawing/2015/10/21/chartex" xmlns:cx3="http://schemas.microsoft.com/office/drawing/2016/5/9/chartex" xmlns:cx4="http://schemas.microsoft.com/office/drawing/2016/5/10/chartex" xmlns:cx5="http://schemas.microsoft.com/office/drawing/2016/5/11/chartex" xmlns:cx6="http://schemas.microsoft.com/office/drawing/2016/5/12/chartex" xmlns:cx7="http://schemas.microsoft.com/office/drawing/2016/5/13/chartex" xmlns:cx8="http://schemas.microsoft.com/office/drawing/2016/5/14/chartex" xmlns:mc="http://schemas.openxmlformats.org/markup-compatibility/2006" xmlns:aink="http://schemas.microsoft.com/office/drawing/2016/ink" xmlns:am3d="http://schemas.microsoft.com/office/drawing/2017/model3d" xmlns:o="urn:schemas-microsoft-com:office:office" xmlns:r="http://schemas.openxmlformats.org/officeDocument/2006/relationships" xmlns:m="http://schemas.openxmlformats.org/officeDocument/2006/math" xmlns:v="urn:schemas-microsoft-com:vml" xmlns:wp14="http://schemas.microsoft.com/office/word/2010/wordprocessingDrawing" xmlns:wp="http://schemas.openxmlformats.org/drawingml/2006/wordprocessingDrawing" xmlns:w10="urn:schemas-microsoft-com:office:word" xmlns:w="http://schemas.openxmlformats.org/wordprocessingml/2006/main" xmlns:w14="http://schemas.microsoft.com/office/word/2010/wordml" xmlns:w15="http://schemas.microsoft.com/office/word/2012/wordml" xmlns:w16cid="http://schemas.microsoft.com/office/word/2016/wordml/cid" xmlns:w16se="http://schemas.microsoft.com/office/word/2015/wordml/symex" xmlns:wpg="http://schemas.microsoft.com/office/word/2010/wordprocessingGroup" xmlns:wpi="http://schemas.microsoft.com/office/word/2010/wordprocessingInk" xmlns:wne="http://schemas.microsoft.com/office/word/2006/wordml" xmlns:wps="http://schemas.microsoft.com/office/word/2010/wordprocessingShape" mc:Ignorable="w14 w15 w16se w16cid wp14">
+<w:ftr xmlns:wpc="http://schemas.microsoft.com/office/word/2010/wordprocessingCanvas" xmlns:mc="http://schemas.openxmlformats.org/markup-compatibility/2006" xmlns:o="urn:schemas-microsoft-com:office:office" xmlns:r="http://schemas.openxmlformats.org/officeDocument/2006/relationships" xmlns:m="http://schemas.openxmlformats.org/officeDocument/2006/math" xmlns:v="urn:schemas-microsoft-com:vml" xmlns:wp14="http://schemas.microsoft.com/office/word/2010/wordprocessingDrawing" xmlns:wp="http://schemas.openxmlformats.org/drawingml/2006/wordprocessingDrawing" xmlns:w10="urn:schemas-microsoft-com:office:word" xmlns:w="http://schemas.openxmlformats.org/wordprocessingml/2006/main" xmlns:w14="http://schemas.microsoft.com/office/word/2010/wordml" xmlns:w15="http://schemas.microsoft.com/office/word/2012/wordml" xmlns:wpg="http://schemas.microsoft.com/office/word/2010/wordprocessingGroup" xmlns:wpi="http://schemas.microsoft.com/office/word/2010/wordprocessingInk" xmlns:wne="http://schemas.microsoft.com/office/word/2006/wordml" xmlns:wps="http://schemas.microsoft.com/office/word/2010/wordprocessingShape" mc:Ignorable="w14 w15 wp14">
   <w:p>
     <w:pPr>
-      <w:pStyle w:val="Pieddepage"/>
+      <w:pStyle w:val="Footer"/>
       <w:tabs>
         <w:tab w:val="clear" w:pos="8640"/>
       </w:tabs>
@@ -2389,23 +2383,21 @@
       </w:rPr>
       <w:t xml:space="preserve"> </w:t>
     </w:r>
-    <w:proofErr w:type="spellStart"/>
     <w:r>
       <w:rPr>
         <w:rFonts w:ascii="Arial" w:hAnsi="Arial" w:cs="Arial"/>
         <w:sz w:val="18"/>
         <w:szCs w:val="18"/>
       </w:rPr>
-      <w:t>Infoaccessible</w:t>
+      <w:t>Infoaccessible – Images</w:t>
     </w:r>
-    <w:proofErr w:type="spellEnd"/>
     <w:r>
       <w:rPr>
         <w:rFonts w:ascii="Arial" w:hAnsi="Arial" w:cs="Arial"/>
         <w:sz w:val="18"/>
         <w:szCs w:val="18"/>
       </w:rPr>
-      <w:t xml:space="preserve"> – Images</w:t>
+      <w:tab/>
     </w:r>
     <w:r>
       <w:rPr>
@@ -2477,7 +2469,7 @@
         <w:sz w:val="18"/>
         <w:szCs w:val="18"/>
       </w:rPr>
-      <w:tab/>
+      <w:fldChar w:fldCharType="begin"/>
     </w:r>
     <w:r>
       <w:rPr>
@@ -2485,7 +2477,7 @@
         <w:sz w:val="18"/>
         <w:szCs w:val="18"/>
       </w:rPr>
-      <w:fldChar w:fldCharType="begin"/>
+      <w:instrText xml:space="preserve"> PAGE   \* MERGEFORMAT </w:instrText>
     </w:r>
     <w:r>
       <w:rPr>
@@ -2493,19 +2485,12 @@
         <w:sz w:val="18"/>
         <w:szCs w:val="18"/>
       </w:rPr>
-      <w:instrText xml:space="preserve"> PAGE   \* MERGEFORMAT </w:instrText>
-    </w:r>
-    <w:r>
-      <w:rPr>
-        <w:rFonts w:ascii="Arial" w:hAnsi="Arial" w:cs="Arial"/>
-        <w:sz w:val="18"/>
-        <w:szCs w:val="18"/>
-      </w:rPr>
       <w:fldChar w:fldCharType="separate"/>
     </w:r>
     <w:r>
       <w:rPr>
         <w:rFonts w:ascii="Arial" w:hAnsi="Arial" w:cs="Arial"/>
+        <w:noProof/>
         <w:sz w:val="18"/>
         <w:szCs w:val="18"/>
       </w:rPr>
@@ -2523,14 +2508,14 @@
   </w:p>
   <w:p>
     <w:pPr>
-      <w:pStyle w:val="Pieddepage"/>
+      <w:pStyle w:val="Footer"/>
     </w:pPr>
   </w:p>
 </w:ftr>
 </file>
 
 <file path=word/footnotes.xml><?xml version="1.0" encoding="utf-8"?>
-<w:footnotes xmlns:wpc="http://schemas.microsoft.com/office/word/2010/wordprocessingCanvas" xmlns:cx="http://schemas.microsoft.com/office/drawing/2014/chartex" xmlns:cx1="http://schemas.microsoft.com/office/drawing/2015/9/8/chartex" xmlns:cx2="http://schemas.microsoft.com/office/drawing/2015/10/21/chartex" xmlns:cx3="http://schemas.microsoft.com/office/drawing/2016/5/9/chartex" xmlns:cx4="http://schemas.microsoft.com/office/drawing/2016/5/10/chartex" xmlns:cx5="http://schemas.microsoft.com/office/drawing/2016/5/11/chartex" xmlns:cx6="http://schemas.microsoft.com/office/drawing/2016/5/12/chartex" xmlns:cx7="http://schemas.microsoft.com/office/drawing/2016/5/13/chartex" xmlns:cx8="http://schemas.microsoft.com/office/drawing/2016/5/14/chartex" xmlns:mc="http://schemas.openxmlformats.org/markup-compatibility/2006" xmlns:aink="http://schemas.microsoft.com/office/drawing/2016/ink" xmlns:am3d="http://schemas.microsoft.com/office/drawing/2017/model3d" xmlns:o="urn:schemas-microsoft-com:office:office" xmlns:r="http://schemas.openxmlformats.org/officeDocument/2006/relationships" xmlns:m="http://schemas.openxmlformats.org/officeDocument/2006/math" xmlns:v="urn:schemas-microsoft-com:vml" xmlns:wp14="http://schemas.microsoft.com/office/word/2010/wordprocessingDrawing" xmlns:wp="http://schemas.openxmlformats.org/drawingml/2006/wordprocessingDrawing" xmlns:w10="urn:schemas-microsoft-com:office:word" xmlns:w="http://schemas.openxmlformats.org/wordprocessingml/2006/main" xmlns:w14="http://schemas.microsoft.com/office/word/2010/wordml" xmlns:w15="http://schemas.microsoft.com/office/word/2012/wordml" xmlns:w16cid="http://schemas.microsoft.com/office/word/2016/wordml/cid" xmlns:w16se="http://schemas.microsoft.com/office/word/2015/wordml/symex" xmlns:wpg="http://schemas.microsoft.com/office/word/2010/wordprocessingGroup" xmlns:wpi="http://schemas.microsoft.com/office/word/2010/wordprocessingInk" xmlns:wne="http://schemas.microsoft.com/office/word/2006/wordml" xmlns:wps="http://schemas.microsoft.com/office/word/2010/wordprocessingShape" mc:Ignorable="w14 w15 w16se w16cid wp14">
+<w:footnotes xmlns:wpc="http://schemas.microsoft.com/office/word/2010/wordprocessingCanvas" xmlns:mc="http://schemas.openxmlformats.org/markup-compatibility/2006" xmlns:o="urn:schemas-microsoft-com:office:office" xmlns:r="http://schemas.openxmlformats.org/officeDocument/2006/relationships" xmlns:m="http://schemas.openxmlformats.org/officeDocument/2006/math" xmlns:v="urn:schemas-microsoft-com:vml" xmlns:wp14="http://schemas.microsoft.com/office/word/2010/wordprocessingDrawing" xmlns:wp="http://schemas.openxmlformats.org/drawingml/2006/wordprocessingDrawing" xmlns:w10="urn:schemas-microsoft-com:office:word" xmlns:w="http://schemas.openxmlformats.org/wordprocessingml/2006/main" xmlns:w14="http://schemas.microsoft.com/office/word/2010/wordml" xmlns:w15="http://schemas.microsoft.com/office/word/2012/wordml" xmlns:wpg="http://schemas.microsoft.com/office/word/2010/wordprocessingGroup" xmlns:wpi="http://schemas.microsoft.com/office/word/2010/wordprocessingInk" xmlns:wne="http://schemas.microsoft.com/office/word/2006/wordml" xmlns:wps="http://schemas.microsoft.com/office/word/2010/wordprocessingShape" mc:Ignorable="w14 w15 wp14">
   <w:footnote w:type="separator" w:id="-1">
     <w:p>
       <w:pPr>
@@ -2555,7 +2540,7 @@
 </file>
 
 <file path=word/numbering.xml><?xml version="1.0" encoding="utf-8"?>
-<w:numbering xmlns:wpc="http://schemas.microsoft.com/office/word/2010/wordprocessingCanvas" xmlns:cx="http://schemas.microsoft.com/office/drawing/2014/chartex" xmlns:cx1="http://schemas.microsoft.com/office/drawing/2015/9/8/chartex" xmlns:cx2="http://schemas.microsoft.com/office/drawing/2015/10/21/chartex" xmlns:cx3="http://schemas.microsoft.com/office/drawing/2016/5/9/chartex" xmlns:cx4="http://schemas.microsoft.com/office/drawing/2016/5/10/chartex" xmlns:cx5="http://schemas.microsoft.com/office/drawing/2016/5/11/chartex" xmlns:cx6="http://schemas.microsoft.com/office/drawing/2016/5/12/chartex" xmlns:cx7="http://schemas.microsoft.com/office/drawing/2016/5/13/chartex" xmlns:cx8="http://schemas.microsoft.com/office/drawing/2016/5/14/chartex" xmlns:mc="http://schemas.openxmlformats.org/markup-compatibility/2006" xmlns:aink="http://schemas.microsoft.com/office/drawing/2016/ink" xmlns:am3d="http://schemas.microsoft.com/office/drawing/2017/model3d" xmlns:o="urn:schemas-microsoft-com:office:office" xmlns:r="http://schemas.openxmlformats.org/officeDocument/2006/relationships" xmlns:m="http://schemas.openxmlformats.org/officeDocument/2006/math" xmlns:v="urn:schemas-microsoft-com:vml" xmlns:wp14="http://schemas.microsoft.com/office/word/2010/wordprocessingDrawing" xmlns:wp="http://schemas.openxmlformats.org/drawingml/2006/wordprocessingDrawing" xmlns:w10="urn:schemas-microsoft-com:office:word" xmlns:w="http://schemas.openxmlformats.org/wordprocessingml/2006/main" xmlns:w14="http://schemas.microsoft.com/office/word/2010/wordml" xmlns:w15="http://schemas.microsoft.com/office/word/2012/wordml" xmlns:w16cid="http://schemas.microsoft.com/office/word/2016/wordml/cid" xmlns:w16se="http://schemas.microsoft.com/office/word/2015/wordml/symex" xmlns:wpg="http://schemas.microsoft.com/office/word/2010/wordprocessingGroup" xmlns:wpi="http://schemas.microsoft.com/office/word/2010/wordprocessingInk" xmlns:wne="http://schemas.microsoft.com/office/word/2006/wordml" xmlns:wps="http://schemas.microsoft.com/office/word/2010/wordprocessingShape" mc:Ignorable="w14 w15 w16se w16cid wp14">
+<w:numbering xmlns:wpc="http://schemas.microsoft.com/office/word/2010/wordprocessingCanvas" xmlns:mc="http://schemas.openxmlformats.org/markup-compatibility/2006" xmlns:o="urn:schemas-microsoft-com:office:office" xmlns:r="http://schemas.openxmlformats.org/officeDocument/2006/relationships" xmlns:m="http://schemas.openxmlformats.org/officeDocument/2006/math" xmlns:v="urn:schemas-microsoft-com:vml" xmlns:wp14="http://schemas.microsoft.com/office/word/2010/wordprocessingDrawing" xmlns:wp="http://schemas.openxmlformats.org/drawingml/2006/wordprocessingDrawing" xmlns:w10="urn:schemas-microsoft-com:office:word" xmlns:w="http://schemas.openxmlformats.org/wordprocessingml/2006/main" xmlns:w14="http://schemas.microsoft.com/office/word/2010/wordml" xmlns:w15="http://schemas.microsoft.com/office/word/2012/wordml" xmlns:wpg="http://schemas.microsoft.com/office/word/2010/wordprocessingGroup" xmlns:wpi="http://schemas.microsoft.com/office/word/2010/wordprocessingInk" xmlns:wne="http://schemas.microsoft.com/office/word/2006/wordml" xmlns:wps="http://schemas.microsoft.com/office/word/2010/wordprocessingShape" mc:Ignorable="w14 w15 wp14">
   <w:abstractNum w:abstractNumId="0" w15:restartNumberingAfterBreak="0">
     <w:nsid w:val="0431729D"/>
     <w:multiLevelType w:val="hybridMultilevel"/>
@@ -2908,7 +2893,7 @@
 </file>
 
 <file path=word/styles.xml><?xml version="1.0" encoding="utf-8"?>
-<w:styles xmlns:mc="http://schemas.openxmlformats.org/markup-compatibility/2006" xmlns:r="http://schemas.openxmlformats.org/officeDocument/2006/relationships" xmlns:w="http://schemas.openxmlformats.org/wordprocessingml/2006/main" xmlns:w14="http://schemas.microsoft.com/office/word/2010/wordml" xmlns:w15="http://schemas.microsoft.com/office/word/2012/wordml" xmlns:w16cid="http://schemas.microsoft.com/office/word/2016/wordml/cid" xmlns:w16se="http://schemas.microsoft.com/office/word/2015/wordml/symex" mc:Ignorable="w14 w15 w16se w16cid">
+<w:styles xmlns:mc="http://schemas.openxmlformats.org/markup-compatibility/2006" xmlns:r="http://schemas.openxmlformats.org/officeDocument/2006/relationships" xmlns:w="http://schemas.openxmlformats.org/wordprocessingml/2006/main" xmlns:w14="http://schemas.microsoft.com/office/word/2010/wordml" xmlns:w15="http://schemas.microsoft.com/office/word/2012/wordml" mc:Ignorable="w14 w15">
   <w:docDefaults>
     <w:rPrDefault>
       <w:rPr>
@@ -2924,7 +2909,7 @@
       </w:pPr>
     </w:pPrDefault>
   </w:docDefaults>
-  <w:latentStyles w:defLockedState="0" w:defUIPriority="99" w:defSemiHidden="0" w:defUnhideWhenUsed="0" w:defQFormat="0" w:count="376">
+  <w:latentStyles w:defLockedState="0" w:defUIPriority="99" w:defSemiHidden="0" w:defUnhideWhenUsed="0" w:defQFormat="0" w:count="371">
     <w:lsdException w:name="Normal" w:uiPriority="0" w:qFormat="1"/>
     <w:lsdException w:name="heading 1" w:uiPriority="9" w:qFormat="1"/>
     <w:lsdException w:name="heading 2" w:semiHidden="1" w:uiPriority="9" w:unhideWhenUsed="1" w:qFormat="1"/>
@@ -3296,23 +3281,18 @@
     <w:lsdException w:name="List Table 5 Dark Accent 6" w:uiPriority="50"/>
     <w:lsdException w:name="List Table 6 Colorful Accent 6" w:uiPriority="51"/>
     <w:lsdException w:name="List Table 7 Colorful Accent 6" w:uiPriority="52"/>
-    <w:lsdException w:name="Mention" w:semiHidden="1" w:unhideWhenUsed="1"/>
-    <w:lsdException w:name="Smart Hyperlink" w:semiHidden="1" w:unhideWhenUsed="1"/>
-    <w:lsdException w:name="Hashtag" w:semiHidden="1" w:unhideWhenUsed="1"/>
-    <w:lsdException w:name="Unresolved Mention" w:semiHidden="1" w:unhideWhenUsed="1"/>
-    <w:lsdException w:name="Smart Link" w:semiHidden="1" w:unhideWhenUsed="1"/>
   </w:latentStyles>
   <w:style w:type="paragraph" w:default="1" w:styleId="Normal">
     <w:name w:val="Normal"/>
     <w:qFormat/>
   </w:style>
-  <w:style w:type="character" w:default="1" w:styleId="Policepardfaut">
+  <w:style w:type="character" w:default="1" w:styleId="DefaultParagraphFont">
     <w:name w:val="Default Paragraph Font"/>
     <w:uiPriority w:val="1"/>
     <w:semiHidden/>
     <w:unhideWhenUsed/>
   </w:style>
-  <w:style w:type="table" w:default="1" w:styleId="TableauNormal">
+  <w:style w:type="table" w:default="1" w:styleId="TableNormal">
     <w:name w:val="Normal Table"/>
     <w:uiPriority w:val="99"/>
     <w:semiHidden/>
@@ -3327,15 +3307,15 @@
       </w:tblCellMar>
     </w:tblPr>
   </w:style>
-  <w:style w:type="numbering" w:default="1" w:styleId="Aucuneliste">
+  <w:style w:type="numbering" w:default="1" w:styleId="NoList">
     <w:name w:val="No List"/>
     <w:uiPriority w:val="99"/>
     <w:semiHidden/>
     <w:unhideWhenUsed/>
   </w:style>
-  <w:style w:type="table" w:styleId="Grilledutableau">
+  <w:style w:type="table" w:styleId="TableGrid">
     <w:name w:val="Table Grid"/>
-    <w:basedOn w:val="TableauNormal"/>
+    <w:basedOn w:val="TableNormal"/>
     <w:uiPriority w:val="59"/>
     <w:rsid w:val="00870988"/>
     <w:pPr>
@@ -3352,10 +3332,10 @@
       </w:tblBorders>
     </w:tblPr>
   </w:style>
-  <w:style w:type="paragraph" w:styleId="Textedebulles">
+  <w:style w:type="paragraph" w:styleId="BalloonText">
     <w:name w:val="Balloon Text"/>
     <w:basedOn w:val="Normal"/>
-    <w:link w:val="TextedebullesCar"/>
+    <w:link w:val="BalloonTextChar"/>
     <w:uiPriority w:val="99"/>
     <w:semiHidden/>
     <w:unhideWhenUsed/>
@@ -3369,10 +3349,10 @@
       <w:szCs w:val="18"/>
     </w:rPr>
   </w:style>
-  <w:style w:type="character" w:customStyle="1" w:styleId="TextedebullesCar">
-    <w:name w:val="Texte de bulles Car"/>
-    <w:basedOn w:val="Policepardfaut"/>
-    <w:link w:val="Textedebulles"/>
+  <w:style w:type="character" w:customStyle="1" w:styleId="BalloonTextChar">
+    <w:name w:val="Balloon Text Char"/>
+    <w:basedOn w:val="DefaultParagraphFont"/>
+    <w:link w:val="BalloonText"/>
     <w:uiPriority w:val="99"/>
     <w:semiHidden/>
     <w:rsid w:val="00870988"/>
@@ -3382,7 +3362,7 @@
       <w:szCs w:val="18"/>
     </w:rPr>
   </w:style>
-  <w:style w:type="paragraph" w:styleId="Paragraphedeliste">
+  <w:style w:type="paragraph" w:styleId="ListParagraph">
     <w:name w:val="List Paragraph"/>
     <w:basedOn w:val="Normal"/>
     <w:uiPriority w:val="34"/>
@@ -3393,10 +3373,10 @@
       <w:contextualSpacing/>
     </w:pPr>
   </w:style>
-  <w:style w:type="paragraph" w:styleId="En-tte">
+  <w:style w:type="paragraph" w:styleId="Header">
     <w:name w:val="header"/>
     <w:basedOn w:val="Normal"/>
-    <w:link w:val="En-tteCar"/>
+    <w:link w:val="HeaderChar"/>
     <w:uiPriority w:val="99"/>
     <w:unhideWhenUsed/>
     <w:rsid w:val="00B9420A"/>
@@ -3408,17 +3388,17 @@
       <w:spacing w:after="0" w:line="240" w:lineRule="auto"/>
     </w:pPr>
   </w:style>
-  <w:style w:type="character" w:customStyle="1" w:styleId="En-tteCar">
-    <w:name w:val="En-tête Car"/>
-    <w:basedOn w:val="Policepardfaut"/>
-    <w:link w:val="En-tte"/>
+  <w:style w:type="character" w:customStyle="1" w:styleId="HeaderChar">
+    <w:name w:val="Header Char"/>
+    <w:basedOn w:val="DefaultParagraphFont"/>
+    <w:link w:val="Header"/>
     <w:uiPriority w:val="99"/>
     <w:rsid w:val="00B9420A"/>
   </w:style>
-  <w:style w:type="paragraph" w:styleId="Pieddepage">
+  <w:style w:type="paragraph" w:styleId="Footer">
     <w:name w:val="footer"/>
     <w:basedOn w:val="Normal"/>
-    <w:link w:val="PieddepageCar"/>
+    <w:link w:val="FooterChar"/>
     <w:uiPriority w:val="99"/>
     <w:unhideWhenUsed/>
     <w:rsid w:val="00B9420A"/>
@@ -3430,16 +3410,16 @@
       <w:spacing w:after="0" w:line="240" w:lineRule="auto"/>
     </w:pPr>
   </w:style>
-  <w:style w:type="character" w:customStyle="1" w:styleId="PieddepageCar">
-    <w:name w:val="Pied de page Car"/>
-    <w:basedOn w:val="Policepardfaut"/>
-    <w:link w:val="Pieddepage"/>
+  <w:style w:type="character" w:customStyle="1" w:styleId="FooterChar">
+    <w:name w:val="Footer Char"/>
+    <w:basedOn w:val="DefaultParagraphFont"/>
+    <w:link w:val="Footer"/>
     <w:uiPriority w:val="99"/>
     <w:rsid w:val="00B9420A"/>
   </w:style>
-  <w:style w:type="character" w:styleId="Marquedecommentaire">
+  <w:style w:type="character" w:styleId="CommentReference">
     <w:name w:val="annotation reference"/>
-    <w:basedOn w:val="Policepardfaut"/>
+    <w:basedOn w:val="DefaultParagraphFont"/>
     <w:uiPriority w:val="99"/>
     <w:semiHidden/>
     <w:unhideWhenUsed/>
@@ -3449,10 +3429,10 @@
       <w:szCs w:val="16"/>
     </w:rPr>
   </w:style>
-  <w:style w:type="paragraph" w:styleId="Commentaire">
+  <w:style w:type="paragraph" w:styleId="CommentText">
     <w:name w:val="annotation text"/>
     <w:basedOn w:val="Normal"/>
-    <w:link w:val="CommentaireCar"/>
+    <w:link w:val="CommentTextChar"/>
     <w:uiPriority w:val="99"/>
     <w:semiHidden/>
     <w:unhideWhenUsed/>
@@ -3465,10 +3445,10 @@
       <w:szCs w:val="20"/>
     </w:rPr>
   </w:style>
-  <w:style w:type="character" w:customStyle="1" w:styleId="CommentaireCar">
-    <w:name w:val="Commentaire Car"/>
-    <w:basedOn w:val="Policepardfaut"/>
-    <w:link w:val="Commentaire"/>
+  <w:style w:type="character" w:customStyle="1" w:styleId="CommentTextChar">
+    <w:name w:val="Comment Text Char"/>
+    <w:basedOn w:val="DefaultParagraphFont"/>
+    <w:link w:val="CommentText"/>
     <w:uiPriority w:val="99"/>
     <w:semiHidden/>
     <w:rsid w:val="00CB1B9B"/>
@@ -3477,11 +3457,11 @@
       <w:szCs w:val="20"/>
     </w:rPr>
   </w:style>
-  <w:style w:type="paragraph" w:styleId="Objetducommentaire">
+  <w:style w:type="paragraph" w:styleId="CommentSubject">
     <w:name w:val="annotation subject"/>
-    <w:basedOn w:val="Commentaire"/>
-    <w:next w:val="Commentaire"/>
-    <w:link w:val="ObjetducommentaireCar"/>
+    <w:basedOn w:val="CommentText"/>
+    <w:next w:val="CommentText"/>
+    <w:link w:val="CommentSubjectChar"/>
     <w:uiPriority w:val="99"/>
     <w:semiHidden/>
     <w:unhideWhenUsed/>
@@ -3491,10 +3471,10 @@
       <w:bCs/>
     </w:rPr>
   </w:style>
-  <w:style w:type="character" w:customStyle="1" w:styleId="ObjetducommentaireCar">
-    <w:name w:val="Objet du commentaire Car"/>
-    <w:basedOn w:val="CommentaireCar"/>
-    <w:link w:val="Objetducommentaire"/>
+  <w:style w:type="character" w:customStyle="1" w:styleId="CommentSubjectChar">
+    <w:name w:val="Comment Subject Char"/>
+    <w:basedOn w:val="CommentTextChar"/>
+    <w:link w:val="CommentSubject"/>
     <w:uiPriority w:val="99"/>
     <w:semiHidden/>
     <w:rsid w:val="00CB1B9B"/>
@@ -3505,9 +3485,9 @@
       <w:szCs w:val="20"/>
     </w:rPr>
   </w:style>
-  <w:style w:type="character" w:styleId="Lienhypertexte">
+  <w:style w:type="character" w:styleId="Hyperlink">
     <w:name w:val="Hyperlink"/>
-    <w:basedOn w:val="Policepardfaut"/>
+    <w:basedOn w:val="DefaultParagraphFont"/>
     <w:uiPriority w:val="99"/>
     <w:unhideWhenUsed/>
     <w:rsid w:val="002C1206"/>
@@ -3516,9 +3496,9 @@
       <w:u w:val="single"/>
     </w:rPr>
   </w:style>
-  <w:style w:type="character" w:styleId="Mentionnonrsolue">
+  <w:style w:type="character" w:customStyle="1" w:styleId="UnresolvedMention">
     <w:name w:val="Unresolved Mention"/>
-    <w:basedOn w:val="Policepardfaut"/>
+    <w:basedOn w:val="DefaultParagraphFont"/>
     <w:uiPriority w:val="99"/>
     <w:semiHidden/>
     <w:unhideWhenUsed/>
@@ -3528,9 +3508,9 @@
       <w:shd w:val="clear" w:color="auto" w:fill="E1DFDD"/>
     </w:rPr>
   </w:style>
-  <w:style w:type="character" w:styleId="Lienhypertextesuivivisit">
+  <w:style w:type="character" w:styleId="FollowedHyperlink">
     <w:name w:val="FollowedHyperlink"/>
-    <w:basedOn w:val="Policepardfaut"/>
+    <w:basedOn w:val="DefaultParagraphFont"/>
     <w:uiPriority w:val="99"/>
     <w:semiHidden/>
     <w:unhideWhenUsed/>

</xml_diff>